<commit_message>
fixed gl lack of fit error
</commit_message>
<xml_diff>
--- a/anova/sqfa/sqfa.docx
+++ b/anova/sqfa/sqfa.docx
@@ -51,15 +51,7 @@
             <w:sz w:val="24"/>
             <w:szCs w:val="24"/>
           </w:rPr>
-          <m:t>SQ</m:t>
-        </m:r>
-        <m:r>
-          <w:rPr>
-            <w:rFonts w:ascii="Cambria Math" w:hAnsi="Cambria Math" w:cs="Times New Roman"/>
-            <w:sz w:val="24"/>
-            <w:szCs w:val="24"/>
-          </w:rPr>
-          <m:t>FA</m:t>
+          <m:t>SQFA</m:t>
         </m:r>
       </m:oMath>
       <w:r>
@@ -101,15 +93,7 @@
               <w:sz w:val="24"/>
               <w:szCs w:val="24"/>
             </w:rPr>
-            <m:t>SQFA</m:t>
-          </m:r>
-          <m:r>
-            <w:rPr>
-              <w:rFonts w:ascii="Cambria Math" w:hAnsi="Cambria Math" w:cs="Times New Roman"/>
-              <w:sz w:val="24"/>
-              <w:szCs w:val="24"/>
-            </w:rPr>
-            <m:t>=</m:t>
+            <m:t>SQFA=</m:t>
           </m:r>
           <m:nary>
             <m:naryPr>
@@ -405,71 +389,6 @@
         </w:rPr>
       </w:pPr>
       <m:oMath>
-        <m:r>
-          <w:rPr>
-            <w:rFonts w:ascii="Cambria Math" w:hAnsi="Cambria Math" w:cs="Times New Roman"/>
-            <w:sz w:val="24"/>
-            <w:szCs w:val="24"/>
-          </w:rPr>
-          <m:t>n</m:t>
-        </m:r>
-      </m:oMath>
-      <w:r>
-        <w:rPr>
-          <w:rFonts w:ascii="Times New Roman" w:eastAsiaTheme="minorEastAsia" w:hAnsi="Times New Roman" w:cs="Times New Roman"/>
-          <w:iCs/>
-          <w:sz w:val="24"/>
-          <w:szCs w:val="24"/>
-        </w:rPr>
-        <w:t xml:space="preserve"> </w:t>
-      </w:r>
-      <w:proofErr w:type="spellStart"/>
-      <w:r>
-        <w:rPr>
-          <w:rFonts w:ascii="Times New Roman" w:eastAsiaTheme="minorEastAsia" w:hAnsi="Times New Roman" w:cs="Times New Roman"/>
-          <w:iCs/>
-          <w:sz w:val="24"/>
-          <w:szCs w:val="24"/>
-        </w:rPr>
-        <w:t>é</w:t>
-      </w:r>
-      <w:proofErr w:type="spellEnd"/>
-      <w:r>
-        <w:rPr>
-          <w:rFonts w:ascii="Times New Roman" w:eastAsiaTheme="minorEastAsia" w:hAnsi="Times New Roman" w:cs="Times New Roman"/>
-          <w:iCs/>
-          <w:sz w:val="24"/>
-          <w:szCs w:val="24"/>
-        </w:rPr>
-        <w:t xml:space="preserve"> o número total de observações</w:t>
-      </w:r>
-      <w:r>
-        <w:rPr>
-          <w:rFonts w:ascii="Times New Roman" w:eastAsiaTheme="minorEastAsia" w:hAnsi="Times New Roman" w:cs="Times New Roman"/>
-          <w:iCs/>
-          <w:sz w:val="24"/>
-          <w:szCs w:val="24"/>
-        </w:rPr>
-        <w:t>;</w:t>
-      </w:r>
-    </w:p>
-    <w:p>
-      <w:pPr>
-        <w:pStyle w:val="PargrafodaLista"/>
-        <w:numPr>
-          <w:ilvl w:val="0"/>
-          <w:numId w:val="2"/>
-        </w:numPr>
-        <w:spacing w:after="0" w:line="360" w:lineRule="auto"/>
-        <w:contextualSpacing w:val="0"/>
-        <w:jc w:val="both"/>
-        <w:rPr>
-          <w:rFonts w:ascii="Times New Roman" w:hAnsi="Times New Roman" w:cs="Times New Roman"/>
-          <w:sz w:val="24"/>
-          <w:szCs w:val="24"/>
-        </w:rPr>
-      </w:pPr>
-      <m:oMath>
         <m:sSub>
           <m:sSubPr>
             <m:ctrlPr>
@@ -1052,7 +971,23 @@
               <w:sz w:val="24"/>
               <w:szCs w:val="24"/>
             </w:rPr>
-            <m:t>=n-</m:t>
+            <m:t>=</m:t>
+          </m:r>
+          <m:r>
+            <w:rPr>
+              <w:rFonts w:ascii="Cambria Math" w:hAnsi="Cambria Math" w:cs="Times New Roman"/>
+              <w:sz w:val="24"/>
+              <w:szCs w:val="24"/>
+            </w:rPr>
+            <m:t>a</m:t>
+          </m:r>
+          <m:r>
+            <w:rPr>
+              <w:rFonts w:ascii="Cambria Math" w:hAnsi="Cambria Math" w:cs="Times New Roman"/>
+              <w:sz w:val="24"/>
+              <w:szCs w:val="24"/>
+            </w:rPr>
+            <m:t>-</m:t>
           </m:r>
           <m:sSub>
             <m:sSubPr>
@@ -1153,46 +1088,16 @@
             <w:sz w:val="24"/>
             <w:szCs w:val="24"/>
           </w:rPr>
-          <m:t>n</m:t>
+          <m:t>a</m:t>
         </m:r>
       </m:oMath>
       <w:r>
         <w:rPr>
           <w:rFonts w:ascii="Times New Roman" w:eastAsiaTheme="minorEastAsia" w:hAnsi="Times New Roman" w:cs="Times New Roman"/>
-          <w:iCs/>
-          <w:sz w:val="24"/>
-          <w:szCs w:val="24"/>
-        </w:rPr>
-        <w:t xml:space="preserve"> </w:t>
-      </w:r>
-      <w:proofErr w:type="spellStart"/>
-      <w:r>
-        <w:rPr>
-          <w:rFonts w:ascii="Times New Roman" w:eastAsiaTheme="minorEastAsia" w:hAnsi="Times New Roman" w:cs="Times New Roman"/>
-          <w:iCs/>
-          <w:sz w:val="24"/>
-          <w:szCs w:val="24"/>
-        </w:rPr>
-        <w:t>é</w:t>
-      </w:r>
-      <w:proofErr w:type="spellEnd"/>
-      <w:r>
-        <w:rPr>
-          <w:rFonts w:ascii="Times New Roman" w:eastAsiaTheme="minorEastAsia" w:hAnsi="Times New Roman" w:cs="Times New Roman"/>
-          <w:iCs/>
-          <w:sz w:val="24"/>
-          <w:szCs w:val="24"/>
-        </w:rPr>
-        <w:t xml:space="preserve"> o número total de observações</w:t>
-      </w:r>
-      <w:r>
-        <w:rPr>
-          <w:rFonts w:ascii="Times New Roman" w:eastAsiaTheme="minorEastAsia" w:hAnsi="Times New Roman" w:cs="Times New Roman"/>
-          <w:iCs/>
-          <w:sz w:val="24"/>
-          <w:szCs w:val="24"/>
-        </w:rPr>
-        <w:t>;</w:t>
+          <w:sz w:val="24"/>
+          <w:szCs w:val="24"/>
+        </w:rPr>
+        <w:t xml:space="preserve"> é o número de grupos;</w:t>
       </w:r>
     </w:p>
     <w:p>
@@ -1259,25 +1164,7 @@
           <w:sz w:val="24"/>
           <w:szCs w:val="24"/>
         </w:rPr>
-        <w:t xml:space="preserve"> </w:t>
-      </w:r>
-      <w:proofErr w:type="spellStart"/>
-      <w:r>
-        <w:rPr>
-          <w:rFonts w:ascii="Times New Roman" w:eastAsiaTheme="minorEastAsia" w:hAnsi="Times New Roman" w:cs="Times New Roman"/>
-          <w:sz w:val="24"/>
-          <w:szCs w:val="24"/>
-        </w:rPr>
-        <w:t>é</w:t>
-      </w:r>
-      <w:proofErr w:type="spellEnd"/>
-      <w:r>
-        <w:rPr>
-          <w:rFonts w:ascii="Times New Roman" w:eastAsiaTheme="minorEastAsia" w:hAnsi="Times New Roman" w:cs="Times New Roman"/>
-          <w:sz w:val="24"/>
-          <w:szCs w:val="24"/>
-        </w:rPr>
-        <w:t xml:space="preserve"> o número </w:t>
+        <w:t xml:space="preserve"> é o número </w:t>
       </w:r>
       <w:r>
         <w:rPr>
@@ -1391,15 +1278,7 @@
             <w:sz w:val="24"/>
             <w:szCs w:val="24"/>
           </w:rPr>
-          <m:t>MSQ</m:t>
-        </m:r>
-        <m:r>
-          <w:rPr>
-            <w:rFonts w:ascii="Cambria Math" w:hAnsi="Cambria Math" w:cs="Times New Roman"/>
-            <w:sz w:val="24"/>
-            <w:szCs w:val="24"/>
-          </w:rPr>
-          <m:t>FA</m:t>
+          <m:t>MSQFA</m:t>
         </m:r>
       </m:oMath>
       <w:r>
@@ -1440,15 +1319,7 @@
               <w:sz w:val="24"/>
               <w:szCs w:val="24"/>
             </w:rPr>
-            <m:t>MSQFA</m:t>
-          </m:r>
-          <m:r>
-            <w:rPr>
-              <w:rFonts w:ascii="Cambria Math" w:hAnsi="Cambria Math" w:cs="Times New Roman"/>
-              <w:sz w:val="24"/>
-              <w:szCs w:val="24"/>
-            </w:rPr>
-            <m:t>=</m:t>
+            <m:t>MSQFA=</m:t>
           </m:r>
           <m:f>
             <m:fPr>
@@ -1468,15 +1339,7 @@
                   <w:sz w:val="24"/>
                   <w:szCs w:val="24"/>
                 </w:rPr>
-                <m:t>SQ</m:t>
-              </m:r>
-              <m:r>
-                <w:rPr>
-                  <w:rFonts w:ascii="Cambria Math" w:hAnsi="Cambria Math" w:cs="Times New Roman"/>
-                  <w:sz w:val="24"/>
-                  <w:szCs w:val="24"/>
-                </w:rPr>
-                <m:t>FA</m:t>
+                <m:t>SQFA</m:t>
               </m:r>
             </m:num>
             <m:den>
@@ -1803,24 +1666,7 @@
               <w:sz w:val="24"/>
               <w:szCs w:val="24"/>
             </w:rPr>
-            <w:lastRenderedPageBreak/>
-            <m:t>M</m:t>
-          </m:r>
-          <m:r>
-            <w:rPr>
-              <w:rFonts w:ascii="Cambria Math" w:hAnsi="Cambria Math" w:cs="Times New Roman"/>
-              <w:sz w:val="24"/>
-              <w:szCs w:val="24"/>
-            </w:rPr>
-            <m:t>SQFA</m:t>
-          </m:r>
-          <m:r>
-            <w:rPr>
-              <w:rFonts w:ascii="Cambria Math" w:hAnsi="Cambria Math" w:cs="Times New Roman"/>
-              <w:sz w:val="24"/>
-              <w:szCs w:val="24"/>
-            </w:rPr>
-            <m:t>=</m:t>
+            <m:t>MSQFA=</m:t>
           </m:r>
           <m:f>
             <m:fPr>
@@ -2086,7 +1932,15 @@
                   <w:sz w:val="24"/>
                   <w:szCs w:val="24"/>
                 </w:rPr>
-                <m:t>n-</m:t>
+                <m:t>a</m:t>
+              </m:r>
+              <m:r>
+                <w:rPr>
+                  <w:rFonts w:ascii="Cambria Math" w:hAnsi="Cambria Math" w:cs="Times New Roman"/>
+                  <w:sz w:val="24"/>
+                  <w:szCs w:val="24"/>
+                </w:rPr>
+                <m:t>-</m:t>
               </m:r>
               <m:sSub>
                 <m:sSubPr>
@@ -2141,6 +1995,7 @@
           <w:sz w:val="24"/>
           <w:szCs w:val="24"/>
         </w:rPr>
+        <w:lastRenderedPageBreak/>
         <w:t>onde</w:t>
       </w:r>
     </w:p>
@@ -2167,46 +2022,16 @@
             <w:sz w:val="24"/>
             <w:szCs w:val="24"/>
           </w:rPr>
-          <m:t>n</m:t>
+          <m:t>a</m:t>
         </m:r>
       </m:oMath>
       <w:r>
         <w:rPr>
           <w:rFonts w:ascii="Times New Roman" w:eastAsiaTheme="minorEastAsia" w:hAnsi="Times New Roman" w:cs="Times New Roman"/>
-          <w:iCs/>
-          <w:sz w:val="24"/>
-          <w:szCs w:val="24"/>
-        </w:rPr>
-        <w:t xml:space="preserve"> </w:t>
-      </w:r>
-      <w:proofErr w:type="spellStart"/>
-      <w:r>
-        <w:rPr>
-          <w:rFonts w:ascii="Times New Roman" w:eastAsiaTheme="minorEastAsia" w:hAnsi="Times New Roman" w:cs="Times New Roman"/>
-          <w:iCs/>
-          <w:sz w:val="24"/>
-          <w:szCs w:val="24"/>
-        </w:rPr>
-        <w:t>é</w:t>
-      </w:r>
-      <w:proofErr w:type="spellEnd"/>
-      <w:r>
-        <w:rPr>
-          <w:rFonts w:ascii="Times New Roman" w:eastAsiaTheme="minorEastAsia" w:hAnsi="Times New Roman" w:cs="Times New Roman"/>
-          <w:iCs/>
-          <w:sz w:val="24"/>
-          <w:szCs w:val="24"/>
-        </w:rPr>
-        <w:t xml:space="preserve"> o número total de observações</w:t>
-      </w:r>
-      <w:r>
-        <w:rPr>
-          <w:rFonts w:ascii="Times New Roman" w:eastAsiaTheme="minorEastAsia" w:hAnsi="Times New Roman" w:cs="Times New Roman"/>
-          <w:iCs/>
-          <w:sz w:val="24"/>
-          <w:szCs w:val="24"/>
-        </w:rPr>
-        <w:t>;</w:t>
+          <w:sz w:val="24"/>
+          <w:szCs w:val="24"/>
+        </w:rPr>
+        <w:t xml:space="preserve"> é o número de grupos;</w:t>
       </w:r>
     </w:p>
     <w:p>
@@ -2306,41 +2131,6 @@
           <w:szCs w:val="24"/>
         </w:rPr>
         <w:t>;</w:t>
-      </w:r>
-    </w:p>
-    <w:p>
-      <w:pPr>
-        <w:pStyle w:val="PargrafodaLista"/>
-        <w:numPr>
-          <w:ilvl w:val="0"/>
-          <w:numId w:val="2"/>
-        </w:numPr>
-        <w:spacing w:after="0" w:line="360" w:lineRule="auto"/>
-        <w:contextualSpacing w:val="0"/>
-        <w:jc w:val="both"/>
-        <w:rPr>
-          <w:rFonts w:ascii="Times New Roman" w:hAnsi="Times New Roman" w:cs="Times New Roman"/>
-          <w:sz w:val="24"/>
-          <w:szCs w:val="24"/>
-        </w:rPr>
-      </w:pPr>
-      <m:oMath>
-        <m:r>
-          <w:rPr>
-            <w:rFonts w:ascii="Cambria Math" w:hAnsi="Cambria Math" w:cs="Times New Roman"/>
-            <w:sz w:val="24"/>
-            <w:szCs w:val="24"/>
-          </w:rPr>
-          <m:t>a</m:t>
-        </m:r>
-      </m:oMath>
-      <w:r>
-        <w:rPr>
-          <w:rFonts w:ascii="Times New Roman" w:eastAsiaTheme="minorEastAsia" w:hAnsi="Times New Roman" w:cs="Times New Roman"/>
-          <w:sz w:val="24"/>
-          <w:szCs w:val="24"/>
-        </w:rPr>
-        <w:t xml:space="preserve"> é o número de grupos;</w:t>
       </w:r>
     </w:p>
     <w:p>
@@ -3302,6 +3092,7 @@
   <w:style w:type="character" w:default="1" w:styleId="Fontepargpadro">
     <w:name w:val="Default Paragraph Font"/>
     <w:uiPriority w:val="1"/>
+    <w:semiHidden/>
     <w:unhideWhenUsed/>
   </w:style>
   <w:style w:type="table" w:default="1" w:styleId="Tabelanormal">

</xml_diff>